<commit_message>
Add CS1_task01 doc + ppt
</commit_message>
<xml_diff>
--- a/src/DOC/task01/CS1_task01_First-Analysis.docx
+++ b/src/DOC/task01/CS1_task01_First-Analysis.docx
@@ -1,6 +1,6 @@
 
 <file path=word/document.xml><?xml version="1.0" encoding="utf-8"?>
-<w:document xmlns:wpc="http://schemas.microsoft.com/office/word/2010/wordprocessingCanvas" xmlns:cx="http://schemas.microsoft.com/office/drawing/2014/chartex" xmlns:cx1="http://schemas.microsoft.com/office/drawing/2015/9/8/chartex" xmlns:cx2="http://schemas.microsoft.com/office/drawing/2015/10/21/chartex" xmlns:mc="http://schemas.openxmlformats.org/markup-compatibility/2006" xmlns:o="urn:schemas-microsoft-com:office:office" xmlns:r="http://schemas.openxmlformats.org/officeDocument/2006/relationships" xmlns:m="http://schemas.openxmlformats.org/officeDocument/2006/math" xmlns:v="urn:schemas-microsoft-com:vml" xmlns:wp14="http://schemas.microsoft.com/office/word/2010/wordprocessingDrawing" xmlns:wp="http://schemas.openxmlformats.org/drawingml/2006/wordprocessingDrawing" xmlns:w10="urn:schemas-microsoft-com:office:word" xmlns:w="http://schemas.openxmlformats.org/wordprocessingml/2006/main" xmlns:w14="http://schemas.microsoft.com/office/word/2010/wordml" xmlns:w15="http://schemas.microsoft.com/office/word/2012/wordml" xmlns:w16se="http://schemas.microsoft.com/office/word/2015/wordml/symex" xmlns:wpg="http://schemas.microsoft.com/office/word/2010/wordprocessingGroup" xmlns:wpi="http://schemas.microsoft.com/office/word/2010/wordprocessingInk" xmlns:wne="http://schemas.microsoft.com/office/word/2006/wordml" xmlns:wps="http://schemas.microsoft.com/office/word/2010/wordprocessingShape" mc:Ignorable="w14 w15 w16se wp14">
+<w:document xmlns:wpc="http://schemas.microsoft.com/office/word/2010/wordprocessingCanvas" xmlns:mc="http://schemas.openxmlformats.org/markup-compatibility/2006" xmlns:o="urn:schemas-microsoft-com:office:office" xmlns:r="http://schemas.openxmlformats.org/officeDocument/2006/relationships" xmlns:m="http://schemas.openxmlformats.org/officeDocument/2006/math" xmlns:v="urn:schemas-microsoft-com:vml" xmlns:wp14="http://schemas.microsoft.com/office/word/2010/wordprocessingDrawing" xmlns:wp="http://schemas.openxmlformats.org/drawingml/2006/wordprocessingDrawing" xmlns:w10="urn:schemas-microsoft-com:office:word" xmlns:w="http://schemas.openxmlformats.org/wordprocessingml/2006/main" xmlns:w14="http://schemas.microsoft.com/office/word/2010/wordml" xmlns:w15="http://schemas.microsoft.com/office/word/2012/wordml" xmlns:wpg="http://schemas.microsoft.com/office/word/2010/wordprocessingGroup" xmlns:wpi="http://schemas.microsoft.com/office/word/2010/wordprocessingInk" xmlns:wne="http://schemas.microsoft.com/office/word/2006/wordml" xmlns:wps="http://schemas.microsoft.com/office/word/2010/wordprocessingShape" mc:Ignorable="w14 w15 wp14">
   <w:body>
     <w:p>
       <w:pPr>
@@ -111,18 +111,7 @@
           <w:szCs w:val="41"/>
           <w:lang w:val="en-US"/>
         </w:rPr>
-        <w:t>CS 1 Ta</w:t>
-      </w:r>
-      <w:bookmarkStart w:id="0" w:name="_GoBack"/>
-      <w:bookmarkEnd w:id="0"/>
-      <w:r>
-        <w:rPr>
-          <w:rFonts w:cstheme="minorHAnsi"/>
-          <w:sz w:val="41"/>
-          <w:szCs w:val="41"/>
-          <w:lang w:val="en-US"/>
-        </w:rPr>
-        <w:t>sk 1: First Analysis</w:t>
+        <w:t>CS 1 Task 1: First Analysis</w:t>
       </w:r>
     </w:p>
     <w:p>
@@ -561,22 +550,11 @@
     <w:p>
       <w:pPr>
         <w:pStyle w:val="ListParagraph"/>
-        <w:numPr>
-          <w:ilvl w:val="0"/>
-          <w:numId w:val="1"/>
-        </w:numPr>
-        <w:rPr>
-          <w:rFonts w:cstheme="minorHAnsi"/>
-          <w:lang w:val="en-US"/>
-        </w:rPr>
-      </w:pPr>
-      <w:r>
-        <w:rPr>
-          <w:rFonts w:cstheme="minorHAnsi"/>
-          <w:lang w:val="en-US"/>
-        </w:rPr>
-        <w:t>Hospital management</w:t>
-      </w:r>
+        <w:rPr>
+          <w:rFonts w:cstheme="minorHAnsi"/>
+          <w:lang w:val="en-US"/>
+        </w:rPr>
+      </w:pPr>
     </w:p>
     <w:p>
       <w:pPr>
@@ -588,9 +566,7 @@
           <w:lang w:val="en-US"/>
         </w:rPr>
       </w:pPr>
-    </w:p>
-    <w:p>
-      <w:pPr>
+      <w:r>
         <w:rPr>
           <w:rFonts w:cstheme="minorHAnsi"/>
           <w:b/>
@@ -598,8 +574,252 @@
           <w:szCs w:val="28"/>
           <w:lang w:val="en-US"/>
         </w:rPr>
-      </w:pPr>
-      <w:r>
+        <w:t>Key features</w:t>
+      </w:r>
+    </w:p>
+    <w:p>
+      <w:pPr>
+        <w:pStyle w:val="ListParagraph"/>
+        <w:numPr>
+          <w:ilvl w:val="0"/>
+          <w:numId w:val="3"/>
+        </w:numPr>
+        <w:rPr>
+          <w:rFonts w:cstheme="minorHAnsi"/>
+          <w:lang w:val="en-US"/>
+        </w:rPr>
+      </w:pPr>
+      <w:r>
+        <w:rPr>
+          <w:rFonts w:cstheme="minorHAnsi"/>
+          <w:lang w:val="en-US"/>
+        </w:rPr>
+        <w:t>Doctor/Nurses/Clinical staff</w:t>
+      </w:r>
+    </w:p>
+    <w:p>
+      <w:pPr>
+        <w:pStyle w:val="ListParagraph"/>
+        <w:numPr>
+          <w:ilvl w:val="1"/>
+          <w:numId w:val="3"/>
+        </w:numPr>
+        <w:rPr>
+          <w:rFonts w:cstheme="minorHAnsi"/>
+          <w:lang w:val="en-US"/>
+        </w:rPr>
+      </w:pPr>
+      <w:r>
+        <w:rPr>
+          <w:rFonts w:cstheme="minorHAnsi"/>
+          <w:lang w:val="en-US"/>
+        </w:rPr>
+        <w:t>Report (Health history of patient, medicaments</w:t>
+      </w:r>
+      <w:r>
+        <w:rPr>
+          <w:rFonts w:cstheme="minorHAnsi"/>
+          <w:lang w:val="en-US"/>
+        </w:rPr>
+        <w:t>)</w:t>
+      </w:r>
+    </w:p>
+    <w:p>
+      <w:pPr>
+        <w:pStyle w:val="ListParagraph"/>
+        <w:numPr>
+          <w:ilvl w:val="1"/>
+          <w:numId w:val="3"/>
+        </w:numPr>
+        <w:rPr>
+          <w:rFonts w:cstheme="minorHAnsi"/>
+          <w:lang w:val="en-US"/>
+        </w:rPr>
+      </w:pPr>
+      <w:r>
+        <w:rPr>
+          <w:rFonts w:cstheme="minorHAnsi"/>
+          <w:lang w:val="en-US"/>
+        </w:rPr>
+        <w:t xml:space="preserve">Patient </w:t>
+      </w:r>
+      <w:r>
+        <w:rPr>
+          <w:rFonts w:cstheme="minorHAnsi"/>
+          <w:lang w:val="en-US"/>
+        </w:rPr>
+        <w:t>profil</w:t>
+      </w:r>
+      <w:r>
+        <w:rPr>
+          <w:rFonts w:cstheme="minorHAnsi"/>
+          <w:lang w:val="en-US"/>
+        </w:rPr>
+        <w:t>e</w:t>
+      </w:r>
+    </w:p>
+    <w:p>
+      <w:pPr>
+        <w:pStyle w:val="ListParagraph"/>
+        <w:numPr>
+          <w:ilvl w:val="0"/>
+          <w:numId w:val="3"/>
+        </w:numPr>
+        <w:rPr>
+          <w:rFonts w:cstheme="minorHAnsi"/>
+          <w:lang w:val="en-US"/>
+        </w:rPr>
+      </w:pPr>
+      <w:r>
+        <w:rPr>
+          <w:rFonts w:cstheme="minorHAnsi"/>
+          <w:lang w:val="en-US"/>
+        </w:rPr>
+        <w:t>Receptionist</w:t>
+      </w:r>
+    </w:p>
+    <w:p>
+      <w:pPr>
+        <w:pStyle w:val="ListParagraph"/>
+        <w:numPr>
+          <w:ilvl w:val="1"/>
+          <w:numId w:val="3"/>
+        </w:numPr>
+        <w:rPr>
+          <w:rFonts w:cstheme="minorHAnsi"/>
+          <w:lang w:val="en-US"/>
+        </w:rPr>
+      </w:pPr>
+      <w:r>
+        <w:rPr>
+          <w:rFonts w:cstheme="minorHAnsi"/>
+          <w:lang w:val="en-US"/>
+        </w:rPr>
+        <w:t>Calendar (Date management, Contact details)</w:t>
+      </w:r>
+    </w:p>
+    <w:p>
+      <w:pPr>
+        <w:pStyle w:val="ListParagraph"/>
+        <w:numPr>
+          <w:ilvl w:val="0"/>
+          <w:numId w:val="3"/>
+        </w:numPr>
+        <w:rPr>
+          <w:rFonts w:cstheme="minorHAnsi"/>
+          <w:lang w:val="en-US"/>
+        </w:rPr>
+      </w:pPr>
+      <w:r>
+        <w:rPr>
+          <w:rFonts w:cstheme="minorHAnsi"/>
+          <w:lang w:val="en-US"/>
+        </w:rPr>
+        <w:t>Management (not direct access)</w:t>
+      </w:r>
+    </w:p>
+    <w:p>
+      <w:pPr>
+        <w:pStyle w:val="ListParagraph"/>
+        <w:numPr>
+          <w:ilvl w:val="1"/>
+          <w:numId w:val="3"/>
+        </w:numPr>
+        <w:rPr>
+          <w:rFonts w:cstheme="minorHAnsi"/>
+          <w:lang w:val="en-US"/>
+        </w:rPr>
+      </w:pPr>
+      <w:r>
+        <w:rPr>
+          <w:rFonts w:cstheme="minorHAnsi"/>
+          <w:lang w:val="en-US"/>
+        </w:rPr>
+        <w:t>C</w:t>
+      </w:r>
+      <w:r>
+        <w:rPr>
+          <w:rFonts w:cstheme="minorHAnsi"/>
+          <w:lang w:val="en-US"/>
+        </w:rPr>
+        <w:t>onfidential</w:t>
+      </w:r>
+      <w:r>
+        <w:rPr>
+          <w:rFonts w:cstheme="minorHAnsi"/>
+          <w:lang w:val="en-US"/>
+        </w:rPr>
+        <w:t xml:space="preserve"> of personal </w:t>
+      </w:r>
+      <w:r>
+        <w:rPr>
+          <w:rFonts w:cstheme="minorHAnsi"/>
+          <w:lang w:val="en-US"/>
+        </w:rPr>
+        <w:t>information</w:t>
+      </w:r>
+    </w:p>
+    <w:p>
+      <w:pPr>
+        <w:pStyle w:val="ListParagraph"/>
+        <w:numPr>
+          <w:ilvl w:val="0"/>
+          <w:numId w:val="3"/>
+        </w:numPr>
+        <w:rPr>
+          <w:rFonts w:cstheme="minorHAnsi"/>
+          <w:lang w:val="en-US"/>
+        </w:rPr>
+      </w:pPr>
+      <w:r>
+        <w:rPr>
+          <w:rFonts w:cstheme="minorHAnsi"/>
+          <w:lang w:val="en-US"/>
+        </w:rPr>
+        <w:t>Health visitor</w:t>
+      </w:r>
+    </w:p>
+    <w:p>
+      <w:pPr>
+        <w:pStyle w:val="ListParagraph"/>
+        <w:numPr>
+          <w:ilvl w:val="1"/>
+          <w:numId w:val="3"/>
+        </w:numPr>
+        <w:rPr>
+          <w:rFonts w:cstheme="minorHAnsi"/>
+          <w:lang w:val="en-US"/>
+        </w:rPr>
+      </w:pPr>
+      <w:r>
+        <w:rPr>
+          <w:rFonts w:cstheme="minorHAnsi"/>
+          <w:lang w:val="en-US"/>
+        </w:rPr>
+        <w:t>Contact details</w:t>
+      </w:r>
+      <w:r>
+        <w:rPr>
+          <w:rFonts w:cstheme="minorHAnsi"/>
+          <w:lang w:val="en-US"/>
+        </w:rPr>
+        <w:t>, remote access</w:t>
+      </w:r>
+    </w:p>
+    <w:p>
+      <w:pPr>
+        <w:pStyle w:val="ListParagraph"/>
+        <w:ind w:left="1440"/>
+        <w:rPr>
+          <w:rFonts w:cstheme="minorHAnsi"/>
+          <w:lang w:val="en-US"/>
+        </w:rPr>
+      </w:pPr>
+      <w:bookmarkStart w:id="0" w:name="_GoBack"/>
+      <w:bookmarkEnd w:id="0"/>
+    </w:p>
+    <w:p>
+      <w:pPr>
         <w:rPr>
           <w:rFonts w:cstheme="minorHAnsi"/>
           <w:b/>
@@ -607,11 +827,8 @@
           <w:szCs w:val="28"/>
           <w:lang w:val="en-US"/>
         </w:rPr>
-        <w:t>Key features</w:t>
-      </w:r>
-    </w:p>
-    <w:p>
-      <w:pPr>
+      </w:pPr>
+      <w:r>
         <w:rPr>
           <w:rFonts w:cstheme="minorHAnsi"/>
           <w:b/>
@@ -619,27 +836,95 @@
           <w:szCs w:val="28"/>
           <w:lang w:val="en-US"/>
         </w:rPr>
-      </w:pPr>
-    </w:p>
-    <w:p>
-      <w:pPr>
-        <w:rPr>
-          <w:rFonts w:cstheme="minorHAnsi"/>
-          <w:b/>
-          <w:sz w:val="28"/>
-          <w:szCs w:val="28"/>
-          <w:lang w:val="en-US"/>
-        </w:rPr>
-      </w:pPr>
-      <w:r>
-        <w:rPr>
-          <w:rFonts w:cstheme="minorHAnsi"/>
-          <w:b/>
-          <w:sz w:val="28"/>
-          <w:szCs w:val="28"/>
-          <w:lang w:val="en-US"/>
-        </w:rPr>
         <w:t>Critical success factors</w:t>
+      </w:r>
+    </w:p>
+    <w:p>
+      <w:pPr>
+        <w:pStyle w:val="ListParagraph"/>
+        <w:numPr>
+          <w:ilvl w:val="0"/>
+          <w:numId w:val="4"/>
+        </w:numPr>
+        <w:rPr>
+          <w:rFonts w:cstheme="minorHAnsi"/>
+          <w:lang w:val="en-US"/>
+        </w:rPr>
+      </w:pPr>
+      <w:r>
+        <w:rPr>
+          <w:rFonts w:cstheme="minorHAnsi"/>
+          <w:lang w:val="en-US"/>
+        </w:rPr>
+        <w:t>Key f</w:t>
+      </w:r>
+      <w:r>
+        <w:rPr>
+          <w:rFonts w:cstheme="minorHAnsi"/>
+          <w:lang w:val="en-US"/>
+        </w:rPr>
+        <w:t>eatures implemented</w:t>
+      </w:r>
+    </w:p>
+    <w:p>
+      <w:pPr>
+        <w:pStyle w:val="ListParagraph"/>
+        <w:numPr>
+          <w:ilvl w:val="0"/>
+          <w:numId w:val="4"/>
+        </w:numPr>
+        <w:rPr>
+          <w:rFonts w:cstheme="minorHAnsi"/>
+          <w:lang w:val="en-US"/>
+        </w:rPr>
+      </w:pPr>
+      <w:r>
+        <w:rPr>
+          <w:rFonts w:cstheme="minorHAnsi"/>
+          <w:lang w:val="en-US"/>
+        </w:rPr>
+        <w:t>Project management</w:t>
+      </w:r>
+      <w:r>
+        <w:rPr>
+          <w:rFonts w:cstheme="minorHAnsi"/>
+          <w:lang w:val="en-US"/>
+        </w:rPr>
+        <w:t xml:space="preserve"> (</w:t>
+      </w:r>
+      <w:r>
+        <w:rPr>
+          <w:rFonts w:cstheme="minorHAnsi"/>
+          <w:lang w:val="en-US"/>
+        </w:rPr>
+        <w:t>time management</w:t>
+      </w:r>
+      <w:r>
+        <w:rPr>
+          <w:rFonts w:cstheme="minorHAnsi"/>
+          <w:lang w:val="en-US"/>
+        </w:rPr>
+        <w:t>)</w:t>
+      </w:r>
+    </w:p>
+    <w:p>
+      <w:pPr>
+        <w:pStyle w:val="ListParagraph"/>
+        <w:numPr>
+          <w:ilvl w:val="0"/>
+          <w:numId w:val="4"/>
+        </w:numPr>
+        <w:rPr>
+          <w:rFonts w:cstheme="minorHAnsi"/>
+          <w:lang w:val="en-US"/>
+        </w:rPr>
+      </w:pPr>
+      <w:r>
+        <w:rPr>
+          <w:rFonts w:cstheme="minorHAnsi"/>
+          <w:lang w:val="en-US"/>
+        </w:rPr>
+        <w:t>Usability (stability, secure)</w:t>
       </w:r>
     </w:p>
     <w:sectPr>
@@ -655,7 +940,7 @@
 </file>
 
 <file path=word/endnotes.xml><?xml version="1.0" encoding="utf-8"?>
-<w:endnotes xmlns:wpc="http://schemas.microsoft.com/office/word/2010/wordprocessingCanvas" xmlns:cx="http://schemas.microsoft.com/office/drawing/2014/chartex" xmlns:cx1="http://schemas.microsoft.com/office/drawing/2015/9/8/chartex" xmlns:cx2="http://schemas.microsoft.com/office/drawing/2015/10/21/chartex" xmlns:mc="http://schemas.openxmlformats.org/markup-compatibility/2006" xmlns:o="urn:schemas-microsoft-com:office:office" xmlns:r="http://schemas.openxmlformats.org/officeDocument/2006/relationships" xmlns:m="http://schemas.openxmlformats.org/officeDocument/2006/math" xmlns:v="urn:schemas-microsoft-com:vml" xmlns:wp14="http://schemas.microsoft.com/office/word/2010/wordprocessingDrawing" xmlns:wp="http://schemas.openxmlformats.org/drawingml/2006/wordprocessingDrawing" xmlns:w10="urn:schemas-microsoft-com:office:word" xmlns:w="http://schemas.openxmlformats.org/wordprocessingml/2006/main" xmlns:w14="http://schemas.microsoft.com/office/word/2010/wordml" xmlns:w15="http://schemas.microsoft.com/office/word/2012/wordml" xmlns:w16se="http://schemas.microsoft.com/office/word/2015/wordml/symex" xmlns:wpg="http://schemas.microsoft.com/office/word/2010/wordprocessingGroup" xmlns:wpi="http://schemas.microsoft.com/office/word/2010/wordprocessingInk" xmlns:wne="http://schemas.microsoft.com/office/word/2006/wordml" xmlns:wps="http://schemas.microsoft.com/office/word/2010/wordprocessingShape" mc:Ignorable="w14 w15 w16se wp14">
+<w:endnotes xmlns:wpc="http://schemas.microsoft.com/office/word/2010/wordprocessingCanvas" xmlns:mc="http://schemas.openxmlformats.org/markup-compatibility/2006" xmlns:o="urn:schemas-microsoft-com:office:office" xmlns:r="http://schemas.openxmlformats.org/officeDocument/2006/relationships" xmlns:m="http://schemas.openxmlformats.org/officeDocument/2006/math" xmlns:v="urn:schemas-microsoft-com:vml" xmlns:wp14="http://schemas.microsoft.com/office/word/2010/wordprocessingDrawing" xmlns:wp="http://schemas.openxmlformats.org/drawingml/2006/wordprocessingDrawing" xmlns:w10="urn:schemas-microsoft-com:office:word" xmlns:w="http://schemas.openxmlformats.org/wordprocessingml/2006/main" xmlns:w14="http://schemas.microsoft.com/office/word/2010/wordml" xmlns:w15="http://schemas.microsoft.com/office/word/2012/wordml" xmlns:wpg="http://schemas.microsoft.com/office/word/2010/wordprocessingGroup" xmlns:wpi="http://schemas.microsoft.com/office/word/2010/wordprocessingInk" xmlns:wne="http://schemas.microsoft.com/office/word/2006/wordml" xmlns:wps="http://schemas.microsoft.com/office/word/2010/wordprocessingShape" mc:Ignorable="w14 w15 wp14">
   <w:endnote w:type="separator" w:id="-1">
     <w:p>
       <w:pPr>
@@ -680,7 +965,7 @@
 </file>
 
 <file path=word/footer1.xml><?xml version="1.0" encoding="utf-8"?>
-<w:ftr xmlns:wpc="http://schemas.microsoft.com/office/word/2010/wordprocessingCanvas" xmlns:cx="http://schemas.microsoft.com/office/drawing/2014/chartex" xmlns:cx1="http://schemas.microsoft.com/office/drawing/2015/9/8/chartex" xmlns:cx2="http://schemas.microsoft.com/office/drawing/2015/10/21/chartex" xmlns:mc="http://schemas.openxmlformats.org/markup-compatibility/2006" xmlns:o="urn:schemas-microsoft-com:office:office" xmlns:r="http://schemas.openxmlformats.org/officeDocument/2006/relationships" xmlns:m="http://schemas.openxmlformats.org/officeDocument/2006/math" xmlns:v="urn:schemas-microsoft-com:vml" xmlns:wp14="http://schemas.microsoft.com/office/word/2010/wordprocessingDrawing" xmlns:wp="http://schemas.openxmlformats.org/drawingml/2006/wordprocessingDrawing" xmlns:w10="urn:schemas-microsoft-com:office:word" xmlns:w="http://schemas.openxmlformats.org/wordprocessingml/2006/main" xmlns:w14="http://schemas.microsoft.com/office/word/2010/wordml" xmlns:w15="http://schemas.microsoft.com/office/word/2012/wordml" xmlns:w16se="http://schemas.microsoft.com/office/word/2015/wordml/symex" xmlns:wpg="http://schemas.microsoft.com/office/word/2010/wordprocessingGroup" xmlns:wpi="http://schemas.microsoft.com/office/word/2010/wordprocessingInk" xmlns:wne="http://schemas.microsoft.com/office/word/2006/wordml" xmlns:wps="http://schemas.microsoft.com/office/word/2010/wordprocessingShape" mc:Ignorable="w14 w15 w16se wp14">
+<w:ftr xmlns:wpc="http://schemas.microsoft.com/office/word/2010/wordprocessingCanvas" xmlns:mc="http://schemas.openxmlformats.org/markup-compatibility/2006" xmlns:o="urn:schemas-microsoft-com:office:office" xmlns:r="http://schemas.openxmlformats.org/officeDocument/2006/relationships" xmlns:m="http://schemas.openxmlformats.org/officeDocument/2006/math" xmlns:v="urn:schemas-microsoft-com:vml" xmlns:wp14="http://schemas.microsoft.com/office/word/2010/wordprocessingDrawing" xmlns:wp="http://schemas.openxmlformats.org/drawingml/2006/wordprocessingDrawing" xmlns:w10="urn:schemas-microsoft-com:office:word" xmlns:w="http://schemas.openxmlformats.org/wordprocessingml/2006/main" xmlns:w14="http://schemas.microsoft.com/office/word/2010/wordml" xmlns:w15="http://schemas.microsoft.com/office/word/2012/wordml" xmlns:wpg="http://schemas.microsoft.com/office/word/2010/wordprocessingGroup" xmlns:wpi="http://schemas.microsoft.com/office/word/2010/wordprocessingInk" xmlns:wne="http://schemas.microsoft.com/office/word/2006/wordml" xmlns:wps="http://schemas.microsoft.com/office/word/2010/wordprocessingShape" mc:Ignorable="w14 w15 wp14">
   <w:sdt>
     <w:sdtPr>
       <w:id w:val="-603180391"/>
@@ -733,7 +1018,7 @@
 </file>
 
 <file path=word/footnotes.xml><?xml version="1.0" encoding="utf-8"?>
-<w:footnotes xmlns:wpc="http://schemas.microsoft.com/office/word/2010/wordprocessingCanvas" xmlns:cx="http://schemas.microsoft.com/office/drawing/2014/chartex" xmlns:cx1="http://schemas.microsoft.com/office/drawing/2015/9/8/chartex" xmlns:cx2="http://schemas.microsoft.com/office/drawing/2015/10/21/chartex" xmlns:mc="http://schemas.openxmlformats.org/markup-compatibility/2006" xmlns:o="urn:schemas-microsoft-com:office:office" xmlns:r="http://schemas.openxmlformats.org/officeDocument/2006/relationships" xmlns:m="http://schemas.openxmlformats.org/officeDocument/2006/math" xmlns:v="urn:schemas-microsoft-com:vml" xmlns:wp14="http://schemas.microsoft.com/office/word/2010/wordprocessingDrawing" xmlns:wp="http://schemas.openxmlformats.org/drawingml/2006/wordprocessingDrawing" xmlns:w10="urn:schemas-microsoft-com:office:word" xmlns:w="http://schemas.openxmlformats.org/wordprocessingml/2006/main" xmlns:w14="http://schemas.microsoft.com/office/word/2010/wordml" xmlns:w15="http://schemas.microsoft.com/office/word/2012/wordml" xmlns:w16se="http://schemas.microsoft.com/office/word/2015/wordml/symex" xmlns:wpg="http://schemas.microsoft.com/office/word/2010/wordprocessingGroup" xmlns:wpi="http://schemas.microsoft.com/office/word/2010/wordprocessingInk" xmlns:wne="http://schemas.microsoft.com/office/word/2006/wordml" xmlns:wps="http://schemas.microsoft.com/office/word/2010/wordprocessingShape" mc:Ignorable="w14 w15 w16se wp14">
+<w:footnotes xmlns:wpc="http://schemas.microsoft.com/office/word/2010/wordprocessingCanvas" xmlns:mc="http://schemas.openxmlformats.org/markup-compatibility/2006" xmlns:o="urn:schemas-microsoft-com:office:office" xmlns:r="http://schemas.openxmlformats.org/officeDocument/2006/relationships" xmlns:m="http://schemas.openxmlformats.org/officeDocument/2006/math" xmlns:v="urn:schemas-microsoft-com:vml" xmlns:wp14="http://schemas.microsoft.com/office/word/2010/wordprocessingDrawing" xmlns:wp="http://schemas.openxmlformats.org/drawingml/2006/wordprocessingDrawing" xmlns:w10="urn:schemas-microsoft-com:office:word" xmlns:w="http://schemas.openxmlformats.org/wordprocessingml/2006/main" xmlns:w14="http://schemas.microsoft.com/office/word/2010/wordml" xmlns:w15="http://schemas.microsoft.com/office/word/2012/wordml" xmlns:wpg="http://schemas.microsoft.com/office/word/2010/wordprocessingGroup" xmlns:wpi="http://schemas.microsoft.com/office/word/2010/wordprocessingInk" xmlns:wne="http://schemas.microsoft.com/office/word/2006/wordml" xmlns:wps="http://schemas.microsoft.com/office/word/2010/wordprocessingShape" mc:Ignorable="w14 w15 wp14">
   <w:footnote w:type="separator" w:id="-1">
     <w:p>
       <w:pPr>
@@ -758,7 +1043,7 @@
 </file>
 
 <file path=word/numbering.xml><?xml version="1.0" encoding="utf-8"?>
-<w:numbering xmlns:wpc="http://schemas.microsoft.com/office/word/2010/wordprocessingCanvas" xmlns:cx="http://schemas.microsoft.com/office/drawing/2014/chartex" xmlns:cx1="http://schemas.microsoft.com/office/drawing/2015/9/8/chartex" xmlns:cx2="http://schemas.microsoft.com/office/drawing/2015/10/21/chartex" xmlns:mc="http://schemas.openxmlformats.org/markup-compatibility/2006" xmlns:o="urn:schemas-microsoft-com:office:office" xmlns:r="http://schemas.openxmlformats.org/officeDocument/2006/relationships" xmlns:m="http://schemas.openxmlformats.org/officeDocument/2006/math" xmlns:v="urn:schemas-microsoft-com:vml" xmlns:wp14="http://schemas.microsoft.com/office/word/2010/wordprocessingDrawing" xmlns:wp="http://schemas.openxmlformats.org/drawingml/2006/wordprocessingDrawing" xmlns:w10="urn:schemas-microsoft-com:office:word" xmlns:w="http://schemas.openxmlformats.org/wordprocessingml/2006/main" xmlns:w14="http://schemas.microsoft.com/office/word/2010/wordml" xmlns:w15="http://schemas.microsoft.com/office/word/2012/wordml" xmlns:w16se="http://schemas.microsoft.com/office/word/2015/wordml/symex" xmlns:wpg="http://schemas.microsoft.com/office/word/2010/wordprocessingGroup" xmlns:wpi="http://schemas.microsoft.com/office/word/2010/wordprocessingInk" xmlns:wne="http://schemas.microsoft.com/office/word/2006/wordml" xmlns:wps="http://schemas.microsoft.com/office/word/2010/wordprocessingShape" mc:Ignorable="w14 w15 w16se wp14">
+<w:numbering xmlns:wpc="http://schemas.microsoft.com/office/word/2010/wordprocessingCanvas" xmlns:mc="http://schemas.openxmlformats.org/markup-compatibility/2006" xmlns:o="urn:schemas-microsoft-com:office:office" xmlns:r="http://schemas.openxmlformats.org/officeDocument/2006/relationships" xmlns:m="http://schemas.openxmlformats.org/officeDocument/2006/math" xmlns:v="urn:schemas-microsoft-com:vml" xmlns:wp14="http://schemas.microsoft.com/office/word/2010/wordprocessingDrawing" xmlns:wp="http://schemas.openxmlformats.org/drawingml/2006/wordprocessingDrawing" xmlns:w10="urn:schemas-microsoft-com:office:word" xmlns:w="http://schemas.openxmlformats.org/wordprocessingml/2006/main" xmlns:w14="http://schemas.microsoft.com/office/word/2010/wordml" xmlns:w15="http://schemas.microsoft.com/office/word/2012/wordml" xmlns:wpg="http://schemas.microsoft.com/office/word/2010/wordprocessingGroup" xmlns:wpi="http://schemas.microsoft.com/office/word/2010/wordprocessingInk" xmlns:wne="http://schemas.microsoft.com/office/word/2006/wordml" xmlns:wps="http://schemas.microsoft.com/office/word/2010/wordprocessingShape" mc:Ignorable="w14 w15 wp14">
   <w:abstractNum w:abstractNumId="0" w15:restartNumberingAfterBreak="0">
     <w:nsid w:val="3B98096B"/>
     <w:multiLevelType w:val="hybridMultilevel"/>
@@ -873,6 +1158,119 @@
     </w:lvl>
   </w:abstractNum>
   <w:abstractNum w:abstractNumId="1" w15:restartNumberingAfterBreak="0">
+    <w:nsid w:val="4C1217E5"/>
+    <w:multiLevelType w:val="hybridMultilevel"/>
+    <w:tmpl w:val="0F64B34A"/>
+    <w:lvl w:ilvl="0" w:tplc="08070001">
+      <w:start w:val="1"/>
+      <w:numFmt w:val="bullet"/>
+      <w:lvlText w:val=""/>
+      <w:lvlJc w:val="left"/>
+      <w:pPr>
+        <w:ind w:left="720" w:hanging="360"/>
+      </w:pPr>
+      <w:rPr>
+        <w:rFonts w:ascii="Symbol" w:hAnsi="Symbol" w:hint="default"/>
+      </w:rPr>
+    </w:lvl>
+    <w:lvl w:ilvl="1" w:tplc="08070003" w:tentative="1">
+      <w:start w:val="1"/>
+      <w:numFmt w:val="bullet"/>
+      <w:lvlText w:val="o"/>
+      <w:lvlJc w:val="left"/>
+      <w:pPr>
+        <w:ind w:left="1440" w:hanging="360"/>
+      </w:pPr>
+      <w:rPr>
+        <w:rFonts w:ascii="Courier New" w:hAnsi="Courier New" w:cs="Courier New" w:hint="default"/>
+      </w:rPr>
+    </w:lvl>
+    <w:lvl w:ilvl="2" w:tplc="08070005" w:tentative="1">
+      <w:start w:val="1"/>
+      <w:numFmt w:val="bullet"/>
+      <w:lvlText w:val=""/>
+      <w:lvlJc w:val="left"/>
+      <w:pPr>
+        <w:ind w:left="2160" w:hanging="360"/>
+      </w:pPr>
+      <w:rPr>
+        <w:rFonts w:ascii="Wingdings" w:hAnsi="Wingdings" w:hint="default"/>
+      </w:rPr>
+    </w:lvl>
+    <w:lvl w:ilvl="3" w:tplc="08070001" w:tentative="1">
+      <w:start w:val="1"/>
+      <w:numFmt w:val="bullet"/>
+      <w:lvlText w:val=""/>
+      <w:lvlJc w:val="left"/>
+      <w:pPr>
+        <w:ind w:left="2880" w:hanging="360"/>
+      </w:pPr>
+      <w:rPr>
+        <w:rFonts w:ascii="Symbol" w:hAnsi="Symbol" w:hint="default"/>
+      </w:rPr>
+    </w:lvl>
+    <w:lvl w:ilvl="4" w:tplc="08070003" w:tentative="1">
+      <w:start w:val="1"/>
+      <w:numFmt w:val="bullet"/>
+      <w:lvlText w:val="o"/>
+      <w:lvlJc w:val="left"/>
+      <w:pPr>
+        <w:ind w:left="3600" w:hanging="360"/>
+      </w:pPr>
+      <w:rPr>
+        <w:rFonts w:ascii="Courier New" w:hAnsi="Courier New" w:cs="Courier New" w:hint="default"/>
+      </w:rPr>
+    </w:lvl>
+    <w:lvl w:ilvl="5" w:tplc="08070005" w:tentative="1">
+      <w:start w:val="1"/>
+      <w:numFmt w:val="bullet"/>
+      <w:lvlText w:val=""/>
+      <w:lvlJc w:val="left"/>
+      <w:pPr>
+        <w:ind w:left="4320" w:hanging="360"/>
+      </w:pPr>
+      <w:rPr>
+        <w:rFonts w:ascii="Wingdings" w:hAnsi="Wingdings" w:hint="default"/>
+      </w:rPr>
+    </w:lvl>
+    <w:lvl w:ilvl="6" w:tplc="08070001" w:tentative="1">
+      <w:start w:val="1"/>
+      <w:numFmt w:val="bullet"/>
+      <w:lvlText w:val=""/>
+      <w:lvlJc w:val="left"/>
+      <w:pPr>
+        <w:ind w:left="5040" w:hanging="360"/>
+      </w:pPr>
+      <w:rPr>
+        <w:rFonts w:ascii="Symbol" w:hAnsi="Symbol" w:hint="default"/>
+      </w:rPr>
+    </w:lvl>
+    <w:lvl w:ilvl="7" w:tplc="08070003" w:tentative="1">
+      <w:start w:val="1"/>
+      <w:numFmt w:val="bullet"/>
+      <w:lvlText w:val="o"/>
+      <w:lvlJc w:val="left"/>
+      <w:pPr>
+        <w:ind w:left="5760" w:hanging="360"/>
+      </w:pPr>
+      <w:rPr>
+        <w:rFonts w:ascii="Courier New" w:hAnsi="Courier New" w:cs="Courier New" w:hint="default"/>
+      </w:rPr>
+    </w:lvl>
+    <w:lvl w:ilvl="8" w:tplc="08070005" w:tentative="1">
+      <w:start w:val="1"/>
+      <w:numFmt w:val="bullet"/>
+      <w:lvlText w:val=""/>
+      <w:lvlJc w:val="left"/>
+      <w:pPr>
+        <w:ind w:left="6480" w:hanging="360"/>
+      </w:pPr>
+      <w:rPr>
+        <w:rFonts w:ascii="Wingdings" w:hAnsi="Wingdings" w:hint="default"/>
+      </w:rPr>
+    </w:lvl>
+  </w:abstractNum>
+  <w:abstractNum w:abstractNumId="2" w15:restartNumberingAfterBreak="0">
     <w:nsid w:val="6A5915C1"/>
     <w:multiLevelType w:val="hybridMultilevel"/>
     <w:tmpl w:val="F496CD94"/>
@@ -978,6 +1376,119 @@
       <w:lvlJc w:val="left"/>
       <w:pPr>
         <w:ind w:left="6180" w:hanging="360"/>
+      </w:pPr>
+      <w:rPr>
+        <w:rFonts w:ascii="Wingdings" w:hAnsi="Wingdings" w:hint="default"/>
+      </w:rPr>
+    </w:lvl>
+  </w:abstractNum>
+  <w:abstractNum w:abstractNumId="3" w15:restartNumberingAfterBreak="0">
+    <w:nsid w:val="75C95FE6"/>
+    <w:multiLevelType w:val="hybridMultilevel"/>
+    <w:tmpl w:val="749641BE"/>
+    <w:lvl w:ilvl="0" w:tplc="08070001">
+      <w:start w:val="1"/>
+      <w:numFmt w:val="bullet"/>
+      <w:lvlText w:val=""/>
+      <w:lvlJc w:val="left"/>
+      <w:pPr>
+        <w:ind w:left="720" w:hanging="360"/>
+      </w:pPr>
+      <w:rPr>
+        <w:rFonts w:ascii="Symbol" w:hAnsi="Symbol" w:hint="default"/>
+      </w:rPr>
+    </w:lvl>
+    <w:lvl w:ilvl="1" w:tplc="08070003">
+      <w:start w:val="1"/>
+      <w:numFmt w:val="bullet"/>
+      <w:lvlText w:val="o"/>
+      <w:lvlJc w:val="left"/>
+      <w:pPr>
+        <w:ind w:left="1440" w:hanging="360"/>
+      </w:pPr>
+      <w:rPr>
+        <w:rFonts w:ascii="Courier New" w:hAnsi="Courier New" w:cs="Courier New" w:hint="default"/>
+      </w:rPr>
+    </w:lvl>
+    <w:lvl w:ilvl="2" w:tplc="08070005">
+      <w:start w:val="1"/>
+      <w:numFmt w:val="bullet"/>
+      <w:lvlText w:val=""/>
+      <w:lvlJc w:val="left"/>
+      <w:pPr>
+        <w:ind w:left="2160" w:hanging="360"/>
+      </w:pPr>
+      <w:rPr>
+        <w:rFonts w:ascii="Wingdings" w:hAnsi="Wingdings" w:hint="default"/>
+      </w:rPr>
+    </w:lvl>
+    <w:lvl w:ilvl="3" w:tplc="08070001">
+      <w:start w:val="1"/>
+      <w:numFmt w:val="bullet"/>
+      <w:lvlText w:val=""/>
+      <w:lvlJc w:val="left"/>
+      <w:pPr>
+        <w:ind w:left="2880" w:hanging="360"/>
+      </w:pPr>
+      <w:rPr>
+        <w:rFonts w:ascii="Symbol" w:hAnsi="Symbol" w:hint="default"/>
+      </w:rPr>
+    </w:lvl>
+    <w:lvl w:ilvl="4" w:tplc="08070003">
+      <w:start w:val="1"/>
+      <w:numFmt w:val="bullet"/>
+      <w:lvlText w:val="o"/>
+      <w:lvlJc w:val="left"/>
+      <w:pPr>
+        <w:ind w:left="3600" w:hanging="360"/>
+      </w:pPr>
+      <w:rPr>
+        <w:rFonts w:ascii="Courier New" w:hAnsi="Courier New" w:cs="Courier New" w:hint="default"/>
+      </w:rPr>
+    </w:lvl>
+    <w:lvl w:ilvl="5" w:tplc="08070005">
+      <w:start w:val="1"/>
+      <w:numFmt w:val="bullet"/>
+      <w:lvlText w:val=""/>
+      <w:lvlJc w:val="left"/>
+      <w:pPr>
+        <w:ind w:left="4320" w:hanging="360"/>
+      </w:pPr>
+      <w:rPr>
+        <w:rFonts w:ascii="Wingdings" w:hAnsi="Wingdings" w:hint="default"/>
+      </w:rPr>
+    </w:lvl>
+    <w:lvl w:ilvl="6" w:tplc="08070001">
+      <w:start w:val="1"/>
+      <w:numFmt w:val="bullet"/>
+      <w:lvlText w:val=""/>
+      <w:lvlJc w:val="left"/>
+      <w:pPr>
+        <w:ind w:left="5040" w:hanging="360"/>
+      </w:pPr>
+      <w:rPr>
+        <w:rFonts w:ascii="Symbol" w:hAnsi="Symbol" w:hint="default"/>
+      </w:rPr>
+    </w:lvl>
+    <w:lvl w:ilvl="7" w:tplc="08070003">
+      <w:start w:val="1"/>
+      <w:numFmt w:val="bullet"/>
+      <w:lvlText w:val="o"/>
+      <w:lvlJc w:val="left"/>
+      <w:pPr>
+        <w:ind w:left="5760" w:hanging="360"/>
+      </w:pPr>
+      <w:rPr>
+        <w:rFonts w:ascii="Courier New" w:hAnsi="Courier New" w:cs="Courier New" w:hint="default"/>
+      </w:rPr>
+    </w:lvl>
+    <w:lvl w:ilvl="8" w:tplc="08070005">
+      <w:start w:val="1"/>
+      <w:numFmt w:val="bullet"/>
+      <w:lvlText w:val=""/>
+      <w:lvlJc w:val="left"/>
+      <w:pPr>
+        <w:ind w:left="6480" w:hanging="360"/>
       </w:pPr>
       <w:rPr>
         <w:rFonts w:ascii="Wingdings" w:hAnsi="Wingdings" w:hint="default"/>
@@ -988,13 +1499,19 @@
     <w:abstractNumId w:val="0"/>
   </w:num>
   <w:num w:numId="2">
+    <w:abstractNumId w:val="2"/>
+  </w:num>
+  <w:num w:numId="3">
+    <w:abstractNumId w:val="3"/>
+  </w:num>
+  <w:num w:numId="4">
     <w:abstractNumId w:val="1"/>
   </w:num>
 </w:numbering>
 </file>
 
 <file path=word/styles.xml><?xml version="1.0" encoding="utf-8"?>
-<w:styles xmlns:mc="http://schemas.openxmlformats.org/markup-compatibility/2006" xmlns:r="http://schemas.openxmlformats.org/officeDocument/2006/relationships" xmlns:w="http://schemas.openxmlformats.org/wordprocessingml/2006/main" xmlns:w14="http://schemas.microsoft.com/office/word/2010/wordml" xmlns:w15="http://schemas.microsoft.com/office/word/2012/wordml" xmlns:w16se="http://schemas.microsoft.com/office/word/2015/wordml/symex" mc:Ignorable="w14 w15 w16se">
+<w:styles xmlns:mc="http://schemas.openxmlformats.org/markup-compatibility/2006" xmlns:r="http://schemas.openxmlformats.org/officeDocument/2006/relationships" xmlns:w="http://schemas.openxmlformats.org/wordprocessingml/2006/main" xmlns:w14="http://schemas.microsoft.com/office/word/2010/wordml" xmlns:w15="http://schemas.microsoft.com/office/word/2012/wordml" mc:Ignorable="w14 w15">
   <w:docDefaults>
     <w:rPrDefault>
       <w:rPr>
@@ -1010,7 +1527,7 @@
       </w:pPr>
     </w:pPrDefault>
   </w:docDefaults>
-  <w:latentStyles w:defLockedState="0" w:defUIPriority="99" w:defSemiHidden="0" w:defUnhideWhenUsed="0" w:defQFormat="0" w:count="372">
+  <w:latentStyles w:defLockedState="0" w:defUIPriority="99" w:defSemiHidden="0" w:defUnhideWhenUsed="0" w:defQFormat="0" w:count="371">
     <w:lsdException w:name="Normal" w:uiPriority="0" w:qFormat="1"/>
     <w:lsdException w:name="heading 1" w:uiPriority="9" w:qFormat="1"/>
     <w:lsdException w:name="heading 2" w:semiHidden="1" w:uiPriority="9" w:unhideWhenUsed="1" w:qFormat="1"/>
@@ -1382,7 +1899,6 @@
     <w:lsdException w:name="List Table 5 Dark Accent 6" w:uiPriority="50"/>
     <w:lsdException w:name="List Table 6 Colorful Accent 6" w:uiPriority="51"/>
     <w:lsdException w:name="List Table 7 Colorful Accent 6" w:uiPriority="52"/>
-    <w:lsdException w:name="Mention" w:semiHidden="1" w:unhideWhenUsed="1"/>
   </w:latentStyles>
   <w:style w:type="paragraph" w:default="1" w:styleId="Normal">
     <w:name w:val="Normal"/>
@@ -1805,7 +2321,7 @@
 </file>
 
 <file path=customXml/itemProps1.xml><?xml version="1.0" encoding="utf-8"?>
-<ds:datastoreItem xmlns:ds="http://schemas.openxmlformats.org/officeDocument/2006/customXml" ds:itemID="{381614E2-D7B9-4EB9-9AD5-6BCF3DC6E9B6}">
+<ds:datastoreItem xmlns:ds="http://schemas.openxmlformats.org/officeDocument/2006/customXml" ds:itemID="{488F08BB-337B-4FE6-B941-F52023B6079E}">
   <ds:schemaRefs>
     <ds:schemaRef ds:uri="http://schemas.openxmlformats.org/officeDocument/2006/bibliography"/>
   </ds:schemaRefs>

</xml_diff>